<commit_message>
adding stuff to gh cheatsheet
</commit_message>
<xml_diff>
--- a/GitHub Cheat Sheet.docx
+++ b/GitHub Cheat Sheet.docx
@@ -152,7 +152,7 @@
           <w:lang w:eastAsia="en-GB"/>
         </w:rPr>
         <w:drawing>
-          <wp:anchor distT="0" distB="0" distL="114300" distR="114300" simplePos="0" relativeHeight="251656192" behindDoc="1" locked="0" layoutInCell="1" allowOverlap="1">
+          <wp:anchor distT="0" distB="0" distL="114300" distR="114300" simplePos="0" relativeHeight="251655168" behindDoc="1" locked="0" layoutInCell="1" allowOverlap="1">
             <wp:simplePos x="0" y="0"/>
             <wp:positionH relativeFrom="column">
               <wp:posOffset>723900</wp:posOffset>
@@ -568,7 +568,7 @@
         <mc:AlternateContent>
           <mc:Choice Requires="wpg">
             <w:drawing>
-              <wp:anchor distT="0" distB="0" distL="114300" distR="114300" simplePos="0" relativeHeight="251661312" behindDoc="0" locked="0" layoutInCell="1" allowOverlap="1">
+              <wp:anchor distT="0" distB="0" distL="114300" distR="114300" simplePos="0" relativeHeight="251660288" behindDoc="0" locked="0" layoutInCell="1" allowOverlap="1">
                 <wp:simplePos x="0" y="0"/>
                 <wp:positionH relativeFrom="column">
                   <wp:posOffset>965835</wp:posOffset>
@@ -715,7 +715,7 @@
           </mc:Choice>
           <mc:Fallback>
             <w:pict>
-              <v:group w14:anchorId="1BE0F0DC" id="Group 6" o:spid="_x0000_s1026" style="position:absolute;margin-left:76.05pt;margin-top:28.65pt;width:299.25pt;height:46.85pt;z-index:251661312" coordsize="38004,5952" o:gfxdata="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">
+              <v:group w14:anchorId="57EDD821" id="Group 6" o:spid="_x0000_s1026" style="position:absolute;margin-left:76.05pt;margin-top:28.65pt;width:299.25pt;height:46.85pt;z-index:251660288" coordsize="38004,5952" o:gfxdata="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">
                 <v:shapetype id="_x0000_t75" coordsize="21600,21600" o:spt="75" o:preferrelative="t" path="m@4@5l@4@11@9@11@9@5xe" filled="f" stroked="f">
                   <v:stroke joinstyle="miter"/>
                   <v:formulas>
@@ -825,7 +825,7 @@
           <w:lang w:eastAsia="en-GB"/>
         </w:rPr>
         <w:drawing>
-          <wp:anchor distT="0" distB="0" distL="114300" distR="114300" simplePos="0" relativeHeight="251662336" behindDoc="1" locked="0" layoutInCell="1" allowOverlap="1">
+          <wp:anchor distT="0" distB="0" distL="114300" distR="114300" simplePos="0" relativeHeight="251661312" behindDoc="1" locked="0" layoutInCell="1" allowOverlap="1">
             <wp:simplePos x="0" y="0"/>
             <wp:positionH relativeFrom="column">
               <wp:posOffset>181155</wp:posOffset>
@@ -949,7 +949,7 @@
         <mc:AlternateContent>
           <mc:Choice Requires="wpg">
             <w:drawing>
-              <wp:anchor distT="0" distB="0" distL="114300" distR="114300" simplePos="0" relativeHeight="251665408" behindDoc="0" locked="0" layoutInCell="1" allowOverlap="1">
+              <wp:anchor distT="0" distB="0" distL="114300" distR="114300" simplePos="0" relativeHeight="251664384" behindDoc="0" locked="0" layoutInCell="1" allowOverlap="1">
                 <wp:simplePos x="0" y="0"/>
                 <wp:positionH relativeFrom="column">
                   <wp:posOffset>-94891</wp:posOffset>
@@ -1059,7 +1059,7 @@
           </mc:Choice>
           <mc:Fallback>
             <w:pict>
-              <v:group w14:anchorId="523EBAE7" id="Group 10" o:spid="_x0000_s1026" style="position:absolute;margin-left:-7.45pt;margin-top:34.95pt;width:458.45pt;height:243.8pt;z-index:251665408" coordsize="58223,30962" o:gfxdata="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">
+              <v:group w14:anchorId="723CD315" id="Group 10" o:spid="_x0000_s1026" style="position:absolute;margin-left:-7.45pt;margin-top:34.95pt;width:458.45pt;height:243.8pt;z-index:251664384" coordsize="58223,30962" o:gfxdata="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">
                 <v:shape id="Picture 8" o:spid="_x0000_s1027" type="#_x0000_t75" style="position:absolute;width:58223;height:30962;visibility:visible;mso-wrap-style:square" o:gfxdata="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">
                   <v:imagedata r:id="rId10" o:title="" croptop="7894f" cropbottom="10620f" cropleft="8088f" cropright="7727f"/>
                   <v:path arrowok="t"/>
@@ -1191,10 +1191,17 @@
       <w:proofErr w:type="spellStart"/>
       <w:r>
         <w:rPr>
+          <w:rStyle w:val="codeChar"/>
+          <w:highlight w:val="yellow"/>
+        </w:rPr>
+        <w:t>yourBran</w:t>
+      </w:r>
+      <w:r>
+        <w:rPr>
           <w:rFonts w:ascii="Consolas" w:hAnsi="Consolas"/>
           <w:highlight w:val="yellow"/>
         </w:rPr>
-        <w:t>yourBranchName</w:t>
+        <w:t>chName</w:t>
       </w:r>
       <w:proofErr w:type="spellEnd"/>
       <w:r>
@@ -1254,22 +1261,303 @@
       </w:pPr>
       <w:r>
         <w:rPr>
+          <w:rFonts w:cstheme="minorHAnsi"/>
           <w:noProof/>
           <w:lang w:eastAsia="en-GB"/>
         </w:rPr>
+        <mc:AlternateContent>
+          <mc:Choice Requires="wpg">
+            <w:drawing>
+              <wp:anchor distT="0" distB="0" distL="114300" distR="114300" simplePos="0" relativeHeight="251667456" behindDoc="0" locked="0" layoutInCell="1" allowOverlap="1">
+                <wp:simplePos x="0" y="0"/>
+                <wp:positionH relativeFrom="column">
+                  <wp:posOffset>-112143</wp:posOffset>
+                </wp:positionH>
+                <wp:positionV relativeFrom="paragraph">
+                  <wp:posOffset>601417</wp:posOffset>
+                </wp:positionV>
+                <wp:extent cx="6081395" cy="3195955"/>
+                <wp:effectExtent l="0" t="0" r="0" b="4445"/>
+                <wp:wrapNone/>
+                <wp:docPr id="12" name="Group 12"/>
+                <wp:cNvGraphicFramePr/>
+                <a:graphic xmlns:a="http://schemas.openxmlformats.org/drawingml/2006/main">
+                  <a:graphicData uri="http://schemas.microsoft.com/office/word/2010/wordprocessingGroup">
+                    <wpg:wgp>
+                      <wpg:cNvGrpSpPr/>
+                      <wpg:grpSpPr>
+                        <a:xfrm>
+                          <a:off x="0" y="0"/>
+                          <a:ext cx="6081395" cy="3195955"/>
+                          <a:chOff x="0" y="0"/>
+                          <a:chExt cx="6081395" cy="3195955"/>
+                        </a:xfrm>
+                      </wpg:grpSpPr>
+                      <pic:pic xmlns:pic="http://schemas.openxmlformats.org/drawingml/2006/picture">
+                        <pic:nvPicPr>
+                          <pic:cNvPr id="11" name="Picture 11"/>
+                          <pic:cNvPicPr>
+                            <a:picLocks noChangeAspect="1"/>
+                          </pic:cNvPicPr>
+                        </pic:nvPicPr>
+                        <pic:blipFill rotWithShape="1">
+                          <a:blip r:embed="rId11">
+                            <a:extLst>
+                              <a:ext uri="{28A0092B-C50C-407E-A947-70E740481C1C}">
+                                <a14:useLocalDpi xmlns:a14="http://schemas.microsoft.com/office/drawing/2010/main" val="0"/>
+                              </a:ext>
+                            </a:extLst>
+                          </a:blip>
+                          <a:srcRect l="11289" t="13920" r="9093" b="11664"/>
+                          <a:stretch/>
+                        </pic:blipFill>
+                        <pic:spPr bwMode="auto">
+                          <a:xfrm>
+                            <a:off x="0" y="0"/>
+                            <a:ext cx="6081395" cy="3195955"/>
+                          </a:xfrm>
+                          <a:prstGeom prst="rect">
+                            <a:avLst/>
+                          </a:prstGeom>
+                          <a:ln>
+                            <a:noFill/>
+                          </a:ln>
+                          <a:extLst>
+                            <a:ext uri="{53640926-AAD7-44D8-BBD7-CCE9431645EC}">
+                              <a14:shadowObscured xmlns:a14="http://schemas.microsoft.com/office/drawing/2010/main"/>
+                            </a:ext>
+                          </a:extLst>
+                        </pic:spPr>
+                      </pic:pic>
+                      <wps:wsp>
+                        <wps:cNvPr id="2" name="Oval 2"/>
+                        <wps:cNvSpPr/>
+                        <wps:spPr>
+                          <a:xfrm>
+                            <a:off x="414068" y="2769079"/>
+                            <a:ext cx="1337094" cy="370936"/>
+                          </a:xfrm>
+                          <a:prstGeom prst="ellipse">
+                            <a:avLst/>
+                          </a:prstGeom>
+                          <a:noFill/>
+                          <a:ln w="28575">
+                            <a:solidFill>
+                              <a:srgbClr val="C00000"/>
+                            </a:solidFill>
+                          </a:ln>
+                        </wps:spPr>
+                        <wps:style>
+                          <a:lnRef idx="2">
+                            <a:schemeClr val="accent1">
+                              <a:shade val="50000"/>
+                            </a:schemeClr>
+                          </a:lnRef>
+                          <a:fillRef idx="1">
+                            <a:schemeClr val="accent1"/>
+                          </a:fillRef>
+                          <a:effectRef idx="0">
+                            <a:schemeClr val="accent1"/>
+                          </a:effectRef>
+                          <a:fontRef idx="minor">
+                            <a:schemeClr val="lt1"/>
+                          </a:fontRef>
+                        </wps:style>
+                        <wps:bodyPr rot="0" spcFirstLastPara="0" vertOverflow="overflow" horzOverflow="overflow" vert="horz" wrap="square" lIns="91440" tIns="45720" rIns="91440" bIns="45720" numCol="1" spcCol="0" rtlCol="0" fromWordArt="0" anchor="ctr" anchorCtr="0" forceAA="0" compatLnSpc="1">
+                          <a:prstTxWarp prst="textNoShape">
+                            <a:avLst/>
+                          </a:prstTxWarp>
+                          <a:noAutofit/>
+                        </wps:bodyPr>
+                      </wps:wsp>
+                    </wpg:wgp>
+                  </a:graphicData>
+                </a:graphic>
+              </wp:anchor>
+            </w:drawing>
+          </mc:Choice>
+          <mc:Fallback>
+            <w:pict>
+              <v:group w14:anchorId="6EE0089C" id="Group 12" o:spid="_x0000_s1026" style="position:absolute;margin-left:-8.85pt;margin-top:47.35pt;width:478.85pt;height:251.65pt;z-index:251667456" coordsize="60813,31959" o:gfxdata="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">
+                <v:shape id="Picture 11" o:spid="_x0000_s1027" type="#_x0000_t75" style="position:absolute;width:60813;height:31959;visibility:visible;mso-wrap-style:square" o:gfxdata="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">
+                  <v:imagedata r:id="rId12" o:title="" croptop="9123f" cropbottom="7644f" cropleft="7398f" cropright="5959f"/>
+                  <v:path arrowok="t"/>
+                </v:shape>
+                <v:oval id="Oval 2" o:spid="_x0000_s1028" style="position:absolute;left:4140;top:27690;width:13371;height:3710;visibility:visible;mso-wrap-style:square;v-text-anchor:middle" o:gfxdata="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" filled="f" strokecolor="#c00000" strokeweight="2.25pt">
+                  <v:stroke joinstyle="miter"/>
+                </v:oval>
+              </v:group>
+            </w:pict>
+          </mc:Fallback>
+        </mc:AlternateContent>
+      </w:r>
+      <w:r>
+        <w:rPr>
+          <w:rFonts w:cstheme="minorHAnsi"/>
+        </w:rPr>
+        <w:t>If there are then you have to compare the code and put it all together yourself… But that’s not likely to happen unless 2 people are working on the same part of the same file at the same time.</w:t>
+      </w:r>
+    </w:p>
+    <w:p>
+      <w:pPr>
+        <w:rPr>
+          <w:rFonts w:cstheme="minorHAnsi"/>
+          <w:b/>
+        </w:rPr>
+      </w:pPr>
+    </w:p>
+    <w:p>
+      <w:pPr>
+        <w:rPr>
+          <w:rFonts w:cstheme="minorHAnsi"/>
+          <w:b/>
+        </w:rPr>
+      </w:pPr>
+    </w:p>
+    <w:p>
+      <w:pPr>
+        <w:rPr>
+          <w:rFonts w:cstheme="minorHAnsi"/>
+          <w:b/>
+        </w:rPr>
+      </w:pPr>
+    </w:p>
+    <w:p>
+      <w:pPr>
+        <w:rPr>
+          <w:rFonts w:cstheme="minorHAnsi"/>
+          <w:b/>
+        </w:rPr>
+      </w:pPr>
+    </w:p>
+    <w:p>
+      <w:pPr>
+        <w:rPr>
+          <w:rFonts w:cstheme="minorHAnsi"/>
+          <w:b/>
+        </w:rPr>
+      </w:pPr>
+    </w:p>
+    <w:p>
+      <w:pPr>
+        <w:rPr>
+          <w:rFonts w:cstheme="minorHAnsi"/>
+          <w:b/>
+        </w:rPr>
+      </w:pPr>
+    </w:p>
+    <w:p>
+      <w:pPr>
+        <w:rPr>
+          <w:rFonts w:cstheme="minorHAnsi"/>
+          <w:b/>
+        </w:rPr>
+      </w:pPr>
+    </w:p>
+    <w:p>
+      <w:pPr>
+        <w:rPr>
+          <w:rFonts w:cstheme="minorHAnsi"/>
+          <w:b/>
+        </w:rPr>
+      </w:pPr>
+    </w:p>
+    <w:p>
+      <w:pPr>
+        <w:rPr>
+          <w:rFonts w:cstheme="minorHAnsi"/>
+          <w:b/>
+        </w:rPr>
+      </w:pPr>
+    </w:p>
+    <w:p>
+      <w:pPr>
+        <w:rPr>
+          <w:rFonts w:cstheme="minorHAnsi"/>
+          <w:b/>
+        </w:rPr>
+      </w:pPr>
+    </w:p>
+    <w:p>
+      <w:pPr>
+        <w:rPr>
+          <w:rFonts w:cstheme="minorHAnsi"/>
+          <w:b/>
+        </w:rPr>
+      </w:pPr>
+    </w:p>
+    <w:p>
+      <w:pPr>
+        <w:rPr>
+          <w:rFonts w:cstheme="minorHAnsi"/>
+          <w:b/>
+        </w:rPr>
+      </w:pPr>
+    </w:p>
+    <w:p>
+      <w:pPr>
+        <w:rPr>
+          <w:rFonts w:cstheme="minorHAnsi"/>
+          <w:b/>
+        </w:rPr>
+      </w:pPr>
+      <w:r>
+        <w:rPr>
+          <w:rFonts w:cstheme="minorHAnsi"/>
+          <w:b/>
+        </w:rPr>
+        <w:t>Checking that everything’s delivered</w:t>
+      </w:r>
+    </w:p>
+    <w:p>
+      <w:pPr>
+        <w:pStyle w:val="ListParagraph"/>
+        <w:numPr>
+          <w:ilvl w:val="0"/>
+          <w:numId w:val="8"/>
+        </w:numPr>
+        <w:rPr>
+          <w:rFonts w:cstheme="minorHAnsi"/>
+          <w:b/>
+        </w:rPr>
+      </w:pPr>
+      <w:r>
+        <w:rPr>
+          <w:rFonts w:cstheme="minorHAnsi"/>
+        </w:rPr>
+        <w:t>Once you’ve pushed all your code and had your branch merged with master it’s worth checking that you’ve got no more changes stored locally.</w:t>
+      </w:r>
+    </w:p>
+    <w:p>
+      <w:pPr>
+        <w:pStyle w:val="ListParagraph"/>
+        <w:numPr>
+          <w:ilvl w:val="0"/>
+          <w:numId w:val="8"/>
+        </w:numPr>
+        <w:rPr>
+          <w:rFonts w:cstheme="minorHAnsi"/>
+          <w:b/>
+        </w:rPr>
+      </w:pPr>
+      <w:r>
+        <w:rPr>
+          <w:noProof/>
+          <w:lang w:eastAsia="en-GB"/>
+        </w:rPr>
         <w:drawing>
-          <wp:anchor distT="0" distB="0" distL="114300" distR="114300" simplePos="0" relativeHeight="251666432" behindDoc="1" locked="0" layoutInCell="1" allowOverlap="1">
+          <wp:anchor distT="0" distB="0" distL="114300" distR="114300" simplePos="0" relativeHeight="251668480" behindDoc="1" locked="0" layoutInCell="1" allowOverlap="1">
             <wp:simplePos x="0" y="0"/>
             <wp:positionH relativeFrom="margin">
-              <wp:posOffset>-108346</wp:posOffset>
+              <wp:posOffset>228396</wp:posOffset>
             </wp:positionH>
             <wp:positionV relativeFrom="paragraph">
-              <wp:posOffset>601021</wp:posOffset>
+              <wp:posOffset>224898</wp:posOffset>
             </wp:positionV>
-            <wp:extent cx="6081623" cy="3196009"/>
-            <wp:effectExtent l="0" t="0" r="0" b="4445"/>
+            <wp:extent cx="5572665" cy="928000"/>
+            <wp:effectExtent l="0" t="0" r="0" b="5715"/>
             <wp:wrapNone/>
-            <wp:docPr id="11" name="Picture 11"/>
+            <wp:docPr id="13" name="Picture 13"/>
             <wp:cNvGraphicFramePr>
               <a:graphicFrameLocks xmlns:a="http://schemas.openxmlformats.org/drawingml/2006/main" noChangeAspect="1"/>
             </wp:cNvGraphicFramePr>
@@ -1281,20 +1569,20 @@
                     <pic:cNvPicPr/>
                   </pic:nvPicPr>
                   <pic:blipFill rotWithShape="1">
-                    <a:blip r:embed="rId11">
+                    <a:blip r:embed="rId13">
                       <a:extLst>
                         <a:ext uri="{28A0092B-C50C-407E-A947-70E740481C1C}">
                           <a14:useLocalDpi xmlns:a14="http://schemas.microsoft.com/office/drawing/2010/main" val="0"/>
                         </a:ext>
                       </a:extLst>
                     </a:blip>
-                    <a:srcRect l="11289" t="13920" r="9093" b="11664"/>
+                    <a:srcRect l="10086" t="42294" r="50182" b="45926"/>
                     <a:stretch/>
                   </pic:blipFill>
                   <pic:spPr bwMode="auto">
                     <a:xfrm>
                       <a:off x="0" y="0"/>
-                      <a:ext cx="6081623" cy="3196009"/>
+                      <a:ext cx="5572665" cy="928000"/>
                     </a:xfrm>
                     <a:prstGeom prst="rect">
                       <a:avLst/>
@@ -1324,18 +1612,36 @@
         <w:rPr>
           <w:rFonts w:cstheme="minorHAnsi"/>
         </w:rPr>
-        <w:t>If there are then you have to compare the code and put it all together yourself… But that’s not likely to happen unless 2 people are working on the same part of the same file at the same time.</w:t>
-      </w:r>
-    </w:p>
-    <w:p>
-      <w:pPr>
-        <w:rPr>
-          <w:rFonts w:cstheme="minorHAnsi"/>
-          <w:b/>
-        </w:rPr>
-      </w:pPr>
+        <w:t>Just run</w:t>
+      </w:r>
       <w:bookmarkStart w:id="0" w:name="_GoBack"/>
       <w:bookmarkEnd w:id="0"/>
+      <w:r>
+        <w:rPr>
+          <w:rFonts w:cstheme="minorHAnsi"/>
+        </w:rPr>
+        <w:t xml:space="preserve"> </w:t>
+      </w:r>
+      <w:r>
+        <w:rPr>
+          <w:rStyle w:val="codeChar"/>
+          <w:highlight w:val="yellow"/>
+        </w:rPr>
+        <w:t>git status</w:t>
+      </w:r>
+      <w:r>
+        <w:rPr>
+          <w:rFonts w:cstheme="minorHAnsi"/>
+        </w:rPr>
+        <w:t xml:space="preserve"> and it should look like this:</w:t>
+      </w:r>
+      <w:r>
+        <w:rPr>
+          <w:noProof/>
+          <w:lang w:eastAsia="en-GB"/>
+        </w:rPr>
+        <w:t xml:space="preserve"> </w:t>
+      </w:r>
     </w:p>
     <w:sectPr>
       <w:pgSz w:w="11906" w:h="16838"/>
@@ -2028,6 +2334,119 @@
     </w:lvl>
   </w:abstractNum>
   <w:abstractNum w:abstractNumId="6" w15:restartNumberingAfterBreak="0">
+    <w:nsid w:val="69FB7FEA"/>
+    <w:multiLevelType w:val="hybridMultilevel"/>
+    <w:tmpl w:val="31C84ABE"/>
+    <w:lvl w:ilvl="0" w:tplc="08090001">
+      <w:start w:val="1"/>
+      <w:numFmt w:val="bullet"/>
+      <w:lvlText w:val=""/>
+      <w:lvlJc w:val="left"/>
+      <w:pPr>
+        <w:ind w:left="720" w:hanging="360"/>
+      </w:pPr>
+      <w:rPr>
+        <w:rFonts w:ascii="Symbol" w:hAnsi="Symbol" w:hint="default"/>
+      </w:rPr>
+    </w:lvl>
+    <w:lvl w:ilvl="1" w:tplc="08090003" w:tentative="1">
+      <w:start w:val="1"/>
+      <w:numFmt w:val="bullet"/>
+      <w:lvlText w:val="o"/>
+      <w:lvlJc w:val="left"/>
+      <w:pPr>
+        <w:ind w:left="1440" w:hanging="360"/>
+      </w:pPr>
+      <w:rPr>
+        <w:rFonts w:ascii="Courier New" w:hAnsi="Courier New" w:cs="Courier New" w:hint="default"/>
+      </w:rPr>
+    </w:lvl>
+    <w:lvl w:ilvl="2" w:tplc="08090005" w:tentative="1">
+      <w:start w:val="1"/>
+      <w:numFmt w:val="bullet"/>
+      <w:lvlText w:val=""/>
+      <w:lvlJc w:val="left"/>
+      <w:pPr>
+        <w:ind w:left="2160" w:hanging="360"/>
+      </w:pPr>
+      <w:rPr>
+        <w:rFonts w:ascii="Wingdings" w:hAnsi="Wingdings" w:hint="default"/>
+      </w:rPr>
+    </w:lvl>
+    <w:lvl w:ilvl="3" w:tplc="08090001" w:tentative="1">
+      <w:start w:val="1"/>
+      <w:numFmt w:val="bullet"/>
+      <w:lvlText w:val=""/>
+      <w:lvlJc w:val="left"/>
+      <w:pPr>
+        <w:ind w:left="2880" w:hanging="360"/>
+      </w:pPr>
+      <w:rPr>
+        <w:rFonts w:ascii="Symbol" w:hAnsi="Symbol" w:hint="default"/>
+      </w:rPr>
+    </w:lvl>
+    <w:lvl w:ilvl="4" w:tplc="08090003" w:tentative="1">
+      <w:start w:val="1"/>
+      <w:numFmt w:val="bullet"/>
+      <w:lvlText w:val="o"/>
+      <w:lvlJc w:val="left"/>
+      <w:pPr>
+        <w:ind w:left="3600" w:hanging="360"/>
+      </w:pPr>
+      <w:rPr>
+        <w:rFonts w:ascii="Courier New" w:hAnsi="Courier New" w:cs="Courier New" w:hint="default"/>
+      </w:rPr>
+    </w:lvl>
+    <w:lvl w:ilvl="5" w:tplc="08090005" w:tentative="1">
+      <w:start w:val="1"/>
+      <w:numFmt w:val="bullet"/>
+      <w:lvlText w:val=""/>
+      <w:lvlJc w:val="left"/>
+      <w:pPr>
+        <w:ind w:left="4320" w:hanging="360"/>
+      </w:pPr>
+      <w:rPr>
+        <w:rFonts w:ascii="Wingdings" w:hAnsi="Wingdings" w:hint="default"/>
+      </w:rPr>
+    </w:lvl>
+    <w:lvl w:ilvl="6" w:tplc="08090001" w:tentative="1">
+      <w:start w:val="1"/>
+      <w:numFmt w:val="bullet"/>
+      <w:lvlText w:val=""/>
+      <w:lvlJc w:val="left"/>
+      <w:pPr>
+        <w:ind w:left="5040" w:hanging="360"/>
+      </w:pPr>
+      <w:rPr>
+        <w:rFonts w:ascii="Symbol" w:hAnsi="Symbol" w:hint="default"/>
+      </w:rPr>
+    </w:lvl>
+    <w:lvl w:ilvl="7" w:tplc="08090003" w:tentative="1">
+      <w:start w:val="1"/>
+      <w:numFmt w:val="bullet"/>
+      <w:lvlText w:val="o"/>
+      <w:lvlJc w:val="left"/>
+      <w:pPr>
+        <w:ind w:left="5760" w:hanging="360"/>
+      </w:pPr>
+      <w:rPr>
+        <w:rFonts w:ascii="Courier New" w:hAnsi="Courier New" w:cs="Courier New" w:hint="default"/>
+      </w:rPr>
+    </w:lvl>
+    <w:lvl w:ilvl="8" w:tplc="08090005" w:tentative="1">
+      <w:start w:val="1"/>
+      <w:numFmt w:val="bullet"/>
+      <w:lvlText w:val=""/>
+      <w:lvlJc w:val="left"/>
+      <w:pPr>
+        <w:ind w:left="6480" w:hanging="360"/>
+      </w:pPr>
+      <w:rPr>
+        <w:rFonts w:ascii="Wingdings" w:hAnsi="Wingdings" w:hint="default"/>
+      </w:rPr>
+    </w:lvl>
+  </w:abstractNum>
+  <w:abstractNum w:abstractNumId="7" w15:restartNumberingAfterBreak="0">
     <w:nsid w:val="72E10092"/>
     <w:multiLevelType w:val="hybridMultilevel"/>
     <w:tmpl w:val="006208D4"/>
@@ -2153,13 +2572,16 @@
     <w:abstractNumId w:val="0"/>
   </w:num>
   <w:num w:numId="5">
-    <w:abstractNumId w:val="6"/>
+    <w:abstractNumId w:val="7"/>
   </w:num>
   <w:num w:numId="6">
     <w:abstractNumId w:val="5"/>
   </w:num>
   <w:num w:numId="7">
     <w:abstractNumId w:val="1"/>
+  </w:num>
+  <w:num w:numId="8">
+    <w:abstractNumId w:val="6"/>
   </w:num>
 </w:numbering>
 </file>
@@ -2591,6 +3013,7 @@
   <w:style w:type="paragraph" w:styleId="ListParagraph">
     <w:name w:val="List Paragraph"/>
     <w:basedOn w:val="Normal"/>
+    <w:link w:val="ListParagraphChar"/>
     <w:uiPriority w:val="34"/>
     <w:qFormat/>
     <w:rsid w:val="00486B64"/>
@@ -2598,6 +3021,32 @@
       <w:ind w:left="720"/>
       <w:contextualSpacing/>
     </w:pPr>
+  </w:style>
+  <w:style w:type="paragraph" w:customStyle="1" w:styleId="code">
+    <w:name w:val="code"/>
+    <w:basedOn w:val="ListParagraph"/>
+    <w:link w:val="codeChar"/>
+    <w:qFormat/>
+    <w:rsid w:val="00A463D1"/>
+    <w:rPr>
+      <w:rFonts w:ascii="Consolas" w:hAnsi="Consolas"/>
+    </w:rPr>
+  </w:style>
+  <w:style w:type="character" w:customStyle="1" w:styleId="ListParagraphChar">
+    <w:name w:val="List Paragraph Char"/>
+    <w:basedOn w:val="DefaultParagraphFont"/>
+    <w:link w:val="ListParagraph"/>
+    <w:uiPriority w:val="34"/>
+    <w:rsid w:val="00A463D1"/>
+  </w:style>
+  <w:style w:type="character" w:customStyle="1" w:styleId="codeChar">
+    <w:name w:val="code Char"/>
+    <w:basedOn w:val="ListParagraphChar"/>
+    <w:link w:val="code"/>
+    <w:rsid w:val="00A463D1"/>
+    <w:rPr>
+      <w:rFonts w:ascii="Consolas" w:hAnsi="Consolas"/>
+    </w:rPr>
   </w:style>
 </w:styles>
 </file>

</xml_diff>